<commit_message>
Makefile now creates pdf with wkhtmltopdf
</commit_message>
<xml_diff>
--- a/Resume.docx
+++ b/Resume.docx
@@ -1094,7 +1094,7 @@
         </w:numPr>
       </w:pPr>
       <w:r>
-        <w:t xml:space="preserve">Styl guide</w:t>
+        <w:t xml:space="preserve">Style guide</w:t>
       </w:r>
     </w:p>
     <w:p>
@@ -1312,7 +1312,7 @@
 <file path=word/numbering.xml><?xml version="1.0" encoding="utf-8"?>
 <w:numbering xmlns:w="http://schemas.openxmlformats.org/wordprocessingml/2006/main">
   <w:abstractNum w:abstractNumId="0">
-    <w:nsid w:val="3204148d"/>
+    <w:nsid w:val="5d7b79e3"/>
     <w:multiLevelType w:val="multilevel"/>
     <w:lvl w:ilvl="0">
       <w:numFmt w:val="bullet"/>
@@ -1393,7 +1393,7 @@
     </w:lvl>
   </w:abstractNum>
   <w:abstractNum w:abstractNumId="2">
-    <w:nsid w:val="a70a7869"/>
+    <w:nsid w:val="6760c0b3"/>
     <w:multiLevelType w:val="multilevel"/>
     <w:lvl w:ilvl="0">
       <w:numFmt w:val="bullet"/>

</xml_diff>